<commit_message>
Added conceptual view doc
</commit_message>
<xml_diff>
--- a/Homework 2/Architecture/Conceptual.docx
+++ b/Homework 2/Architecture/Conceptual.docx
@@ -99,8 +99,6 @@
         </w:rPr>
         <w:t>Домашна работа 2</w:t>
       </w:r>
-      <w:bookmarkStart w:id="0" w:name="_GoBack"/>
-      <w:bookmarkEnd w:id="0"/>
     </w:p>
     <w:p>
       <w:pPr>
@@ -273,8 +271,8 @@
           <w:lang w:eastAsia="mk-MK"/>
         </w:rPr>
         <w:drawing>
-          <wp:inline distT="0" distB="0" distL="0" distR="0" wp14:anchorId="1547E336" wp14:editId="7C4EF70F">
-            <wp:extent cx="5731510" cy="2781935"/>
+          <wp:inline distT="0" distB="0" distL="0" distR="0" wp14:anchorId="11E2BFFD" wp14:editId="766C9C2B">
+            <wp:extent cx="5731510" cy="3394075"/>
             <wp:effectExtent l="0" t="0" r="2540" b="0"/>
             <wp:docPr id="1" name="Picture 1"/>
             <wp:cNvGraphicFramePr>
@@ -296,7 +294,7 @@
                   <pic:spPr>
                     <a:xfrm>
                       <a:off x="0" y="0"/>
-                      <a:ext cx="5731510" cy="2781935"/>
+                      <a:ext cx="5731510" cy="3394075"/>
                     </a:xfrm>
                     <a:prstGeom prst="rect">
                       <a:avLst/>
@@ -389,25 +387,8 @@
           <w:szCs w:val="32"/>
         </w:rPr>
       </w:pPr>
-    </w:p>
-    <w:p>
-      <w:pPr>
-        <w:pStyle w:val="ListParagraph"/>
-        <w:ind w:left="1080"/>
-        <w:rPr>
-          <w:sz w:val="32"/>
-          <w:szCs w:val="32"/>
-          <w:lang w:val="en-US"/>
-        </w:rPr>
-      </w:pPr>
-    </w:p>
-    <w:p>
-      <w:pPr>
-        <w:rPr>
-          <w:sz w:val="32"/>
-          <w:szCs w:val="32"/>
-        </w:rPr>
-      </w:pPr>
+      <w:bookmarkStart w:id="0" w:name="_GoBack"/>
+      <w:bookmarkEnd w:id="0"/>
     </w:p>
     <w:sectPr>
       <w:pgSz w:w="11906" w:h="16838"/>

</xml_diff>